<commit_message>
paper3 add text HES
</commit_message>
<xml_diff>
--- a/paper3_28-11-2022.docx
+++ b/paper3_28-11-2022.docx
@@ -1,6 +1,6 @@
 
 <file path=word/document.xml><?xml version="1.0" encoding="utf-8"?>
-<w:document xmlns:wpc="http://schemas.microsoft.com/office/word/2010/wordprocessingCanvas" xmlns:cx="http://schemas.microsoft.com/office/drawing/2014/chartex" xmlns:cx1="http://schemas.microsoft.com/office/drawing/2015/9/8/chartex" xmlns:cx2="http://schemas.microsoft.com/office/drawing/2015/10/21/chartex" xmlns:cx3="http://schemas.microsoft.com/office/drawing/2016/5/9/chartex" xmlns:cx4="http://schemas.microsoft.com/office/drawing/2016/5/10/chartex" xmlns:cx5="http://schemas.microsoft.com/office/drawing/2016/5/11/chartex" xmlns:cx6="http://schemas.microsoft.com/office/drawing/2016/5/12/chartex" xmlns:cx7="http://schemas.microsoft.com/office/drawing/2016/5/13/chartex" xmlns:cx8="http://schemas.microsoft.com/office/drawing/2016/5/14/chartex" xmlns:mc="http://schemas.openxmlformats.org/markup-compatibility/2006" xmlns:aink="http://schemas.microsoft.com/office/drawing/2016/ink" xmlns:am3d="http://schemas.microsoft.com/office/drawing/2017/model3d" xmlns:o="urn:schemas-microsoft-com:office:office" xmlns:oel="http://schemas.microsoft.com/office/2019/extlst" xmlns:r="http://schemas.openxmlformats.org/officeDocument/2006/relationships" xmlns:m="http://schemas.openxmlformats.org/officeDocument/2006/math" xmlns:v="urn:schemas-microsoft-com:vml" xmlns:wp14="http://schemas.microsoft.com/office/word/2010/wordprocessingDrawing" xmlns:wp="http://schemas.openxmlformats.org/drawingml/2006/wordprocessingDrawing" xmlns:w10="urn:schemas-microsoft-com:office:word" xmlns:w="http://schemas.openxmlformats.org/wordprocessingml/2006/main" xmlns:w14="http://schemas.microsoft.com/office/word/2010/wordml" xmlns:w15="http://schemas.microsoft.com/office/word/2012/wordml" xmlns:w16cex="http://schemas.microsoft.com/office/word/2018/wordml/cex" xmlns:w16cid="http://schemas.microsoft.com/office/word/2016/wordml/cid" xmlns:w16="http://schemas.microsoft.com/office/word/2018/wordml" xmlns:w16sdtdh="http://schemas.microsoft.com/office/word/2020/wordml/sdtdatahash" xmlns:w16se="http://schemas.microsoft.com/office/word/2015/wordml/symex" xmlns:wpg="http://schemas.microsoft.com/office/word/2010/wordprocessingGroup" xmlns:wpi="http://schemas.microsoft.com/office/word/2010/wordprocessingInk" xmlns:wne="http://schemas.microsoft.com/office/word/2006/wordml" xmlns:wps="http://schemas.microsoft.com/office/word/2010/wordprocessingShape" mc:Ignorable="w14 w15 w16se w16cid w16 w16cex w16sdtdh wp14">
+<w:document xmlns:wpc="http://schemas.microsoft.com/office/word/2010/wordprocessingCanvas" xmlns:cx="http://schemas.microsoft.com/office/drawing/2014/chartex" xmlns:cx1="http://schemas.microsoft.com/office/drawing/2015/9/8/chartex" xmlns:cx2="http://schemas.microsoft.com/office/drawing/2015/10/21/chartex" xmlns:cx3="http://schemas.microsoft.com/office/drawing/2016/5/9/chartex" xmlns:cx4="http://schemas.microsoft.com/office/drawing/2016/5/10/chartex" xmlns:cx5="http://schemas.microsoft.com/office/drawing/2016/5/11/chartex" xmlns:cx6="http://schemas.microsoft.com/office/drawing/2016/5/12/chartex" xmlns:cx7="http://schemas.microsoft.com/office/drawing/2016/5/13/chartex" xmlns:cx8="http://schemas.microsoft.com/office/drawing/2016/5/14/chartex" xmlns:mc="http://schemas.openxmlformats.org/markup-compatibility/2006" xmlns:aink="http://schemas.microsoft.com/office/drawing/2016/ink" xmlns:am3d="http://schemas.microsoft.com/office/drawing/2017/model3d" xmlns:o="urn:schemas-microsoft-com:office:office" xmlns:oel="http://schemas.microsoft.com/office/2019/extlst" xmlns:r="http://schemas.openxmlformats.org/officeDocument/2006/relationships" xmlns:m="http://schemas.openxmlformats.org/officeDocument/2006/math" xmlns:v="urn:schemas-microsoft-com:vml" xmlns:wp14="http://schemas.microsoft.com/office/word/2010/wordprocessingDrawing" xmlns:wp="http://schemas.openxmlformats.org/drawingml/2006/wordprocessingDrawing" xmlns:w10="urn:schemas-microsoft-com:office:word" xmlns:w="http://schemas.openxmlformats.org/wordprocessingml/2006/main" xmlns:w14="http://schemas.microsoft.com/office/word/2010/wordml" xmlns:w15="http://schemas.microsoft.com/office/word/2012/wordml" xmlns:w16cex="http://schemas.microsoft.com/office/word/2018/wordml/cex" xmlns:w16cid="http://schemas.microsoft.com/office/word/2016/wordml/cid" xmlns:w16="http://schemas.microsoft.com/office/word/2018/wordml" xmlns:w16du="http://schemas.microsoft.com/office/word/2023/wordml/word16du" xmlns:w16sdtdh="http://schemas.microsoft.com/office/word/2020/wordml/sdtdatahash" xmlns:w16se="http://schemas.microsoft.com/office/word/2015/wordml/symex" xmlns:wpg="http://schemas.microsoft.com/office/word/2010/wordprocessingGroup" xmlns:wpi="http://schemas.microsoft.com/office/word/2010/wordprocessingInk" xmlns:wne="http://schemas.microsoft.com/office/word/2006/wordml" xmlns:wps="http://schemas.microsoft.com/office/word/2010/wordprocessingShape" mc:Ignorable="w14 w15 w16se w16cid w16 w16cex w16sdtdh wp14">
   <w:body>
     <w:p>
       <w:pPr>
@@ -16,6 +16,13 @@
           <w:u w:val="single"/>
         </w:rPr>
         <w:t>Introduction</w:t>
+      </w:r>
+      <w:r>
+        <w:rPr>
+          <w:b/>
+          <w:u w:val="single"/>
+        </w:rPr>
+        <w:t xml:space="preserve"> HES </w:t>
       </w:r>
     </w:p>
     <w:p>
@@ -93,10 +100,18 @@
         <w:t xml:space="preserve">%. </w:t>
       </w:r>
       <w:r>
-        <w:t xml:space="preserve"> The budget share approach is easy to calculate, requires limited data, but is not sensitive to poor. Estimates based on capacity to pay are pro-poor, address equity concerns and are recommended by WHO</w:t>
-      </w:r>
-      <w:r>
-        <w:t>[-]</w:t>
+        <w:t xml:space="preserve"> The budget share approach is easy to calculate, requires limited data, but is not sensitive to poor. Estimates based on capacity to pay are pro-poor, address equity concerns and are recommended by </w:t>
+      </w:r>
+      <w:proofErr w:type="gramStart"/>
+      <w:r>
+        <w:t>WHO</w:t>
+      </w:r>
+      <w:r>
+        <w:t>[</w:t>
+      </w:r>
+      <w:proofErr w:type="gramEnd"/>
+      <w:r>
+        <w:t>-]</w:t>
       </w:r>
       <w:r>
         <w:t xml:space="preserve">. </w:t>
@@ -147,7 +162,15 @@
         <w:t>due to health care</w:t>
       </w:r>
       <w:r>
-        <w:t>.  So the</w:t>
+        <w:t xml:space="preserve">.  </w:t>
+      </w:r>
+      <w:proofErr w:type="gramStart"/>
+      <w:r>
+        <w:t>So</w:t>
+      </w:r>
+      <w:proofErr w:type="gramEnd"/>
+      <w:r>
+        <w:t xml:space="preserve"> the</w:t>
       </w:r>
       <w:r>
         <w:t xml:space="preserve"> information collected on household expenditures in different domains, </w:t>
@@ -228,7 +251,15 @@
         <w:t xml:space="preserve"> financial burden to households. </w:t>
       </w:r>
       <w:r>
-        <w:t xml:space="preserve">Studies that take into all of these measures </w:t>
+        <w:t xml:space="preserve">Studies that take into </w:t>
+      </w:r>
+      <w:proofErr w:type="gramStart"/>
+      <w:r>
+        <w:t>all of</w:t>
+      </w:r>
+      <w:proofErr w:type="gramEnd"/>
+      <w:r>
+        <w:t xml:space="preserve"> these measures </w:t>
       </w:r>
       <w:r>
         <w:t>for measuring CHE</w:t>
@@ -296,7 +327,21 @@
         <w:rPr>
           <w:rFonts w:ascii="Calibri" w:eastAsia="Calibri" w:hAnsi="Calibri" w:cs="Times New Roman"/>
         </w:rPr>
-        <w:t xml:space="preserve">, design and participants:  A population based </w:t>
+        <w:t xml:space="preserve">, design and participants:  A </w:t>
+      </w:r>
+      <w:proofErr w:type="gramStart"/>
+      <w:r>
+        <w:rPr>
+          <w:rFonts w:ascii="Calibri" w:eastAsia="Calibri" w:hAnsi="Calibri" w:cs="Times New Roman"/>
+        </w:rPr>
+        <w:t>population based</w:t>
+      </w:r>
+      <w:proofErr w:type="gramEnd"/>
+      <w:r>
+        <w:rPr>
+          <w:rFonts w:ascii="Calibri" w:eastAsia="Calibri" w:hAnsi="Calibri" w:cs="Times New Roman"/>
+        </w:rPr>
+        <w:t xml:space="preserve"> </w:t>
       </w:r>
       <w:r>
         <w:rPr>
@@ -354,7 +399,21 @@
         <w:rPr>
           <w:rFonts w:ascii="Calibri" w:eastAsia="Calibri" w:hAnsi="Calibri" w:cs="Times New Roman"/>
         </w:rPr>
-        <w:t xml:space="preserve">Expecting that 15% of households suffer catastrophic health expenditures[-], with 95% confidence intervals and a 5% margin of error, adjusting for a design effect of 2 and a non-response rate of 10%, the minimum sample size was estimated as 900 households. </w:t>
+        <w:t xml:space="preserve">Expecting that 15% of households suffer catastrophic health </w:t>
+      </w:r>
+      <w:proofErr w:type="gramStart"/>
+      <w:r>
+        <w:rPr>
+          <w:rFonts w:ascii="Calibri" w:eastAsia="Calibri" w:hAnsi="Calibri" w:cs="Times New Roman"/>
+        </w:rPr>
+        <w:t>expenditures[</w:t>
+      </w:r>
+      <w:proofErr w:type="gramEnd"/>
+      <w:r>
+        <w:rPr>
+          <w:rFonts w:ascii="Calibri" w:eastAsia="Calibri" w:hAnsi="Calibri" w:cs="Times New Roman"/>
+        </w:rPr>
+        <w:t xml:space="preserve">-], with 95% confidence intervals and a 5% margin of error, adjusting for a design effect of 2 and a non-response rate of 10%, the minimum sample size was estimated as 900 households. </w:t>
       </w:r>
       <w:r>
         <w:rPr>
@@ -423,13 +482,27 @@
         <w:rPr>
           <w:rFonts w:ascii="Calibri" w:eastAsia="Calibri" w:hAnsi="Calibri" w:cs="Times New Roman"/>
         </w:rPr>
-        <w:t xml:space="preserve"> asked details about baseline socio-demographic characteristics of household members, their self reported health status, and presence of any major health condition. The second part </w:t>
-      </w:r>
+        <w:t xml:space="preserve"> asked details about baseline socio-demographic characteristics of household members, their self reported health status, and presence of any major health condition. The second </w:t>
+      </w:r>
+      <w:proofErr w:type="gramStart"/>
       <w:r>
         <w:rPr>
           <w:rFonts w:ascii="Calibri" w:eastAsia="Calibri" w:hAnsi="Calibri" w:cs="Times New Roman"/>
         </w:rPr>
-        <w:t xml:space="preserve"> - ‘acute illness history’ </w:t>
+        <w:t xml:space="preserve">part </w:t>
+      </w:r>
+      <w:r>
+        <w:rPr>
+          <w:rFonts w:ascii="Calibri" w:eastAsia="Calibri" w:hAnsi="Calibri" w:cs="Times New Roman"/>
+        </w:rPr>
+        <w:t xml:space="preserve"> -</w:t>
+      </w:r>
+      <w:proofErr w:type="gramEnd"/>
+      <w:r>
+        <w:rPr>
+          <w:rFonts w:ascii="Calibri" w:eastAsia="Calibri" w:hAnsi="Calibri" w:cs="Times New Roman"/>
+        </w:rPr>
+        <w:t xml:space="preserve"> ‘acute illness history’ </w:t>
       </w:r>
       <w:r>
         <w:rPr>
@@ -655,7 +728,15 @@
         <w:t xml:space="preserve"> comprised direct medical paid out-of-pocket directly to health service providers </w:t>
       </w:r>
       <w:r>
-        <w:t xml:space="preserve">(medicines, diagnostics or other services) and direct non-medical expenses included expenditures incurred for events </w:t>
+        <w:t xml:space="preserve">(medicines, </w:t>
+      </w:r>
+      <w:proofErr w:type="gramStart"/>
+      <w:r>
+        <w:t>diagnostics</w:t>
+      </w:r>
+      <w:proofErr w:type="gramEnd"/>
+      <w:r>
+        <w:t xml:space="preserve"> or other services) and direct non-medical expenses included expenditures incurred for events </w:t>
       </w:r>
       <w:r>
         <w:t xml:space="preserve">such as </w:t>
@@ -1159,7 +1240,15 @@
         <w:t xml:space="preserve">level </w:t>
       </w:r>
       <w:r>
-        <w:t>characteristics, community and health</w:t>
+        <w:t xml:space="preserve">characteristics, </w:t>
+      </w:r>
+      <w:proofErr w:type="gramStart"/>
+      <w:r>
+        <w:t>community</w:t>
+      </w:r>
+      <w:proofErr w:type="gramEnd"/>
+      <w:r>
+        <w:t xml:space="preserve"> and health</w:t>
       </w:r>
       <w:r>
         <w:t xml:space="preserve"> service characteristics. Household heads’ characteristics </w:t>
@@ -1353,7 +1442,27 @@
           <w:szCs w:val="24"/>
           <w:shd w:val="clear" w:color="auto" w:fill="FFFFFF"/>
         </w:rPr>
-        <w:t xml:space="preserve">Bivariate analyses was used to identify potential covariables in the multivariable analyses. </w:t>
+        <w:t xml:space="preserve">Bivariate analyses </w:t>
+      </w:r>
+      <w:proofErr w:type="gramStart"/>
+      <w:r>
+        <w:rPr>
+          <w:color w:val="000000" w:themeColor="text1"/>
+          <w:sz w:val="24"/>
+          <w:szCs w:val="24"/>
+          <w:shd w:val="clear" w:color="auto" w:fill="FFFFFF"/>
+        </w:rPr>
+        <w:t>was</w:t>
+      </w:r>
+      <w:proofErr w:type="gramEnd"/>
+      <w:r>
+        <w:rPr>
+          <w:color w:val="000000" w:themeColor="text1"/>
+          <w:sz w:val="24"/>
+          <w:szCs w:val="24"/>
+          <w:shd w:val="clear" w:color="auto" w:fill="FFFFFF"/>
+        </w:rPr>
+        <w:t xml:space="preserve"> used to identify potential covariables in the multivariable analyses. </w:t>
       </w:r>
       <w:r>
         <w:rPr>
@@ -1454,6 +1563,7 @@
         </w:rPr>
         <w:t>69.5</w:t>
       </w:r>
+      <w:proofErr w:type="gramStart"/>
       <w:r>
         <w:rPr>
           <w:highlight w:val="yellow"/>
@@ -1464,7 +1574,14 @@
         <w:rPr>
           <w:highlight w:val="yellow"/>
         </w:rPr>
-        <w:t xml:space="preserve"> and </w:t>
+        <w:t xml:space="preserve"> and</w:t>
+      </w:r>
+      <w:proofErr w:type="gramEnd"/>
+      <w:r>
+        <w:rPr>
+          <w:highlight w:val="yellow"/>
+        </w:rPr>
+        <w:t xml:space="preserve"> </w:t>
       </w:r>
       <w:r>
         <w:rPr>
@@ -1599,7 +1716,15 @@
         <w:jc w:val="both"/>
       </w:pPr>
       <w:r>
-        <w:t>On average, 90% of individuals who reported having a illness episode sought health care services. Of those who sought healthcare, a</w:t>
+        <w:t xml:space="preserve">On average, 90% of individuals who reported having </w:t>
+      </w:r>
+      <w:proofErr w:type="gramStart"/>
+      <w:r>
+        <w:t>a</w:t>
+      </w:r>
+      <w:proofErr w:type="gramEnd"/>
+      <w:r>
+        <w:t xml:space="preserve"> illness episode sought health care services. Of those who sought healthcare, a</w:t>
       </w:r>
       <w:r>
         <w:t xml:space="preserve"> majority </w:t>
@@ -1629,8 +1754,13 @@
         <w:t>other service providers</w:t>
       </w:r>
       <w:r>
-        <w:t xml:space="preserve"> in urba</w:t>
-      </w:r>
+        <w:t xml:space="preserve"> in </w:t>
+      </w:r>
+      <w:proofErr w:type="gramStart"/>
+      <w:r>
+        <w:t>urba</w:t>
+      </w:r>
+      <w:proofErr w:type="gramEnd"/>
     </w:p>
     <w:p>
       <w:pPr>
@@ -1720,7 +1850,15 @@
         <w:t xml:space="preserve">average household OOP </w:t>
       </w:r>
       <w:r>
-        <w:t xml:space="preserve">direct medical and non medical expenditure </w:t>
+        <w:t xml:space="preserve">direct medical and </w:t>
+      </w:r>
+      <w:proofErr w:type="gramStart"/>
+      <w:r>
+        <w:t>non medical</w:t>
+      </w:r>
+      <w:proofErr w:type="gramEnd"/>
+      <w:r>
+        <w:t xml:space="preserve"> expenditure </w:t>
       </w:r>
       <w:r>
         <w:t>was 1,112 rupees (USD</w:t>
@@ -1915,7 +2053,21 @@
         <w:rPr>
           <w:highlight w:val="yellow"/>
         </w:rPr>
-        <w:t xml:space="preserve"> Summing all of the above expenses, the average total health expenditures for hospitalization was 51,780 for urban and 26,718 rupees for rural households.</w:t>
+        <w:t xml:space="preserve"> Summing </w:t>
+      </w:r>
+      <w:proofErr w:type="gramStart"/>
+      <w:r>
+        <w:rPr>
+          <w:highlight w:val="yellow"/>
+        </w:rPr>
+        <w:t>all of</w:t>
+      </w:r>
+      <w:proofErr w:type="gramEnd"/>
+      <w:r>
+        <w:rPr>
+          <w:highlight w:val="yellow"/>
+        </w:rPr>
+        <w:t xml:space="preserve"> the above expenses, the average total health expenditures for hospitalization was 51,780 for urban and 26,718 rupees for rural households.</w:t>
       </w:r>
       <w:r>
         <w:t xml:space="preserve"> </w:t>
@@ -2656,7 +2808,15 @@
         <w:jc w:val="both"/>
       </w:pPr>
       <w:r>
-        <w:t xml:space="preserve">Table ## shows factors associated with prevalence of CHE using both approaches only using direct medical expenditures (model 1), and using both direct and indirect expenditures (model 2). </w:t>
+        <w:t>Table ## shows factors associated with prevalence of CHE using both approaches only using direct medical expenditures (model 1</w:t>
+      </w:r>
+      <w:proofErr w:type="gramStart"/>
+      <w:r>
+        <w:t>), and</w:t>
+      </w:r>
+      <w:proofErr w:type="gramEnd"/>
+      <w:r>
+        <w:t xml:space="preserve"> using both direct and indirect expenditures (model 2). </w:t>
       </w:r>
     </w:p>
     <w:tbl>
@@ -10710,7 +10870,7 @@
 </file>
 
 <file path=word/comments.xml><?xml version="1.0" encoding="utf-8"?>
-<w:comments xmlns:wpc="http://schemas.microsoft.com/office/word/2010/wordprocessingCanvas" xmlns:cx="http://schemas.microsoft.com/office/drawing/2014/chartex" xmlns:cx1="http://schemas.microsoft.com/office/drawing/2015/9/8/chartex" xmlns:cx2="http://schemas.microsoft.com/office/drawing/2015/10/21/chartex" xmlns:cx3="http://schemas.microsoft.com/office/drawing/2016/5/9/chartex" xmlns:cx4="http://schemas.microsoft.com/office/drawing/2016/5/10/chartex" xmlns:cx5="http://schemas.microsoft.com/office/drawing/2016/5/11/chartex" xmlns:cx6="http://schemas.microsoft.com/office/drawing/2016/5/12/chartex" xmlns:cx7="http://schemas.microsoft.com/office/drawing/2016/5/13/chartex" xmlns:cx8="http://schemas.microsoft.com/office/drawing/2016/5/14/chartex" xmlns:mc="http://schemas.openxmlformats.org/markup-compatibility/2006" xmlns:aink="http://schemas.microsoft.com/office/drawing/2016/ink" xmlns:am3d="http://schemas.microsoft.com/office/drawing/2017/model3d" xmlns:o="urn:schemas-microsoft-com:office:office" xmlns:oel="http://schemas.microsoft.com/office/2019/extlst" xmlns:r="http://schemas.openxmlformats.org/officeDocument/2006/relationships" xmlns:m="http://schemas.openxmlformats.org/officeDocument/2006/math" xmlns:v="urn:schemas-microsoft-com:vml" xmlns:wp14="http://schemas.microsoft.com/office/word/2010/wordprocessingDrawing" xmlns:wp="http://schemas.openxmlformats.org/drawingml/2006/wordprocessingDrawing" xmlns:w10="urn:schemas-microsoft-com:office:word" xmlns:w="http://schemas.openxmlformats.org/wordprocessingml/2006/main" xmlns:w14="http://schemas.microsoft.com/office/word/2010/wordml" xmlns:w15="http://schemas.microsoft.com/office/word/2012/wordml" xmlns:w16cex="http://schemas.microsoft.com/office/word/2018/wordml/cex" xmlns:w16cid="http://schemas.microsoft.com/office/word/2016/wordml/cid" xmlns:w16="http://schemas.microsoft.com/office/word/2018/wordml" xmlns:w16sdtdh="http://schemas.microsoft.com/office/word/2020/wordml/sdtdatahash" xmlns:w16se="http://schemas.microsoft.com/office/word/2015/wordml/symex" xmlns:wpg="http://schemas.microsoft.com/office/word/2010/wordprocessingGroup" xmlns:wpi="http://schemas.microsoft.com/office/word/2010/wordprocessingInk" xmlns:wne="http://schemas.microsoft.com/office/word/2006/wordml" xmlns:wps="http://schemas.microsoft.com/office/word/2010/wordprocessingShape" mc:Ignorable="w14 w15 w16se w16cid w16 w16cex w16sdtdh wp14">
+<w:comments xmlns:wpc="http://schemas.microsoft.com/office/word/2010/wordprocessingCanvas" xmlns:cx="http://schemas.microsoft.com/office/drawing/2014/chartex" xmlns:cx1="http://schemas.microsoft.com/office/drawing/2015/9/8/chartex" xmlns:cx2="http://schemas.microsoft.com/office/drawing/2015/10/21/chartex" xmlns:cx3="http://schemas.microsoft.com/office/drawing/2016/5/9/chartex" xmlns:cx4="http://schemas.microsoft.com/office/drawing/2016/5/10/chartex" xmlns:cx5="http://schemas.microsoft.com/office/drawing/2016/5/11/chartex" xmlns:cx6="http://schemas.microsoft.com/office/drawing/2016/5/12/chartex" xmlns:cx7="http://schemas.microsoft.com/office/drawing/2016/5/13/chartex" xmlns:cx8="http://schemas.microsoft.com/office/drawing/2016/5/14/chartex" xmlns:mc="http://schemas.openxmlformats.org/markup-compatibility/2006" xmlns:aink="http://schemas.microsoft.com/office/drawing/2016/ink" xmlns:am3d="http://schemas.microsoft.com/office/drawing/2017/model3d" xmlns:o="urn:schemas-microsoft-com:office:office" xmlns:oel="http://schemas.microsoft.com/office/2019/extlst" xmlns:r="http://schemas.openxmlformats.org/officeDocument/2006/relationships" xmlns:m="http://schemas.openxmlformats.org/officeDocument/2006/math" xmlns:v="urn:schemas-microsoft-com:vml" xmlns:wp14="http://schemas.microsoft.com/office/word/2010/wordprocessingDrawing" xmlns:wp="http://schemas.openxmlformats.org/drawingml/2006/wordprocessingDrawing" xmlns:w10="urn:schemas-microsoft-com:office:word" xmlns:w="http://schemas.openxmlformats.org/wordprocessingml/2006/main" xmlns:w14="http://schemas.microsoft.com/office/word/2010/wordml" xmlns:w15="http://schemas.microsoft.com/office/word/2012/wordml" xmlns:w16cex="http://schemas.microsoft.com/office/word/2018/wordml/cex" xmlns:w16cid="http://schemas.microsoft.com/office/word/2016/wordml/cid" xmlns:w16="http://schemas.microsoft.com/office/word/2018/wordml" xmlns:w16du="http://schemas.microsoft.com/office/word/2023/wordml/word16du" xmlns:w16sdtdh="http://schemas.microsoft.com/office/word/2020/wordml/sdtdatahash" xmlns:w16se="http://schemas.microsoft.com/office/word/2015/wordml/symex" xmlns:wpg="http://schemas.microsoft.com/office/word/2010/wordprocessingGroup" xmlns:wpi="http://schemas.microsoft.com/office/word/2010/wordprocessingInk" xmlns:wne="http://schemas.microsoft.com/office/word/2006/wordml" xmlns:wps="http://schemas.microsoft.com/office/word/2010/wordprocessingShape" mc:Ignorable="w14 w15 w16se w16cid w16 w16cex w16sdtdh wp14">
   <w:comment w:id="0" w:author="welcome" w:date="2023-03-03T09:50:00Z" w:initials="w">
     <w:p>
       <w:pPr>
@@ -10779,7 +10939,7 @@
 </file>
 
 <file path=word/commentsExtended.xml><?xml version="1.0" encoding="utf-8"?>
-<w15:commentsEx xmlns:wpc="http://schemas.microsoft.com/office/word/2010/wordprocessingCanvas" xmlns:cx="http://schemas.microsoft.com/office/drawing/2014/chartex" xmlns:cx1="http://schemas.microsoft.com/office/drawing/2015/9/8/chartex" xmlns:cx2="http://schemas.microsoft.com/office/drawing/2015/10/21/chartex" xmlns:cx3="http://schemas.microsoft.com/office/drawing/2016/5/9/chartex" xmlns:cx4="http://schemas.microsoft.com/office/drawing/2016/5/10/chartex" xmlns:cx5="http://schemas.microsoft.com/office/drawing/2016/5/11/chartex" xmlns:cx6="http://schemas.microsoft.com/office/drawing/2016/5/12/chartex" xmlns:cx7="http://schemas.microsoft.com/office/drawing/2016/5/13/chartex" xmlns:cx8="http://schemas.microsoft.com/office/drawing/2016/5/14/chartex" xmlns:mc="http://schemas.openxmlformats.org/markup-compatibility/2006" xmlns:aink="http://schemas.microsoft.com/office/drawing/2016/ink" xmlns:am3d="http://schemas.microsoft.com/office/drawing/2017/model3d" xmlns:o="urn:schemas-microsoft-com:office:office" xmlns:oel="http://schemas.microsoft.com/office/2019/extlst" xmlns:r="http://schemas.openxmlformats.org/officeDocument/2006/relationships" xmlns:m="http://schemas.openxmlformats.org/officeDocument/2006/math" xmlns:v="urn:schemas-microsoft-com:vml" xmlns:wp14="http://schemas.microsoft.com/office/word/2010/wordprocessingDrawing" xmlns:wp="http://schemas.openxmlformats.org/drawingml/2006/wordprocessingDrawing" xmlns:w10="urn:schemas-microsoft-com:office:word" xmlns:w="http://schemas.openxmlformats.org/wordprocessingml/2006/main" xmlns:w14="http://schemas.microsoft.com/office/word/2010/wordml" xmlns:w15="http://schemas.microsoft.com/office/word/2012/wordml" xmlns:w16cex="http://schemas.microsoft.com/office/word/2018/wordml/cex" xmlns:w16cid="http://schemas.microsoft.com/office/word/2016/wordml/cid" xmlns:w16="http://schemas.microsoft.com/office/word/2018/wordml" xmlns:w16sdtdh="http://schemas.microsoft.com/office/word/2020/wordml/sdtdatahash" xmlns:w16se="http://schemas.microsoft.com/office/word/2015/wordml/symex" xmlns:wpg="http://schemas.microsoft.com/office/word/2010/wordprocessingGroup" xmlns:wpi="http://schemas.microsoft.com/office/word/2010/wordprocessingInk" xmlns:wne="http://schemas.microsoft.com/office/word/2006/wordml" xmlns:wps="http://schemas.microsoft.com/office/word/2010/wordprocessingShape" mc:Ignorable="w14 w15 w16se w16cid w16 w16cex w16sdtdh wp14">
+<w15:commentsEx xmlns:wpc="http://schemas.microsoft.com/office/word/2010/wordprocessingCanvas" xmlns:cx="http://schemas.microsoft.com/office/drawing/2014/chartex" xmlns:cx1="http://schemas.microsoft.com/office/drawing/2015/9/8/chartex" xmlns:cx2="http://schemas.microsoft.com/office/drawing/2015/10/21/chartex" xmlns:cx3="http://schemas.microsoft.com/office/drawing/2016/5/9/chartex" xmlns:cx4="http://schemas.microsoft.com/office/drawing/2016/5/10/chartex" xmlns:cx5="http://schemas.microsoft.com/office/drawing/2016/5/11/chartex" xmlns:cx6="http://schemas.microsoft.com/office/drawing/2016/5/12/chartex" xmlns:cx7="http://schemas.microsoft.com/office/drawing/2016/5/13/chartex" xmlns:cx8="http://schemas.microsoft.com/office/drawing/2016/5/14/chartex" xmlns:mc="http://schemas.openxmlformats.org/markup-compatibility/2006" xmlns:aink="http://schemas.microsoft.com/office/drawing/2016/ink" xmlns:am3d="http://schemas.microsoft.com/office/drawing/2017/model3d" xmlns:o="urn:schemas-microsoft-com:office:office" xmlns:oel="http://schemas.microsoft.com/office/2019/extlst" xmlns:r="http://schemas.openxmlformats.org/officeDocument/2006/relationships" xmlns:m="http://schemas.openxmlformats.org/officeDocument/2006/math" xmlns:v="urn:schemas-microsoft-com:vml" xmlns:wp14="http://schemas.microsoft.com/office/word/2010/wordprocessingDrawing" xmlns:wp="http://schemas.openxmlformats.org/drawingml/2006/wordprocessingDrawing" xmlns:w10="urn:schemas-microsoft-com:office:word" xmlns:w="http://schemas.openxmlformats.org/wordprocessingml/2006/main" xmlns:w14="http://schemas.microsoft.com/office/word/2010/wordml" xmlns:w15="http://schemas.microsoft.com/office/word/2012/wordml" xmlns:w16cex="http://schemas.microsoft.com/office/word/2018/wordml/cex" xmlns:w16cid="http://schemas.microsoft.com/office/word/2016/wordml/cid" xmlns:w16="http://schemas.microsoft.com/office/word/2018/wordml" xmlns:w16du="http://schemas.microsoft.com/office/word/2023/wordml/word16du" xmlns:w16sdtdh="http://schemas.microsoft.com/office/word/2020/wordml/sdtdatahash" xmlns:w16se="http://schemas.microsoft.com/office/word/2015/wordml/symex" xmlns:wpg="http://schemas.microsoft.com/office/word/2010/wordprocessingGroup" xmlns:wpi="http://schemas.microsoft.com/office/word/2010/wordprocessingInk" xmlns:wne="http://schemas.microsoft.com/office/word/2006/wordml" xmlns:wps="http://schemas.microsoft.com/office/word/2010/wordprocessingShape" mc:Ignorable="w14 w15 w16se w16cid w16 w16cex w16sdtdh wp14">
   <w15:commentEx w15:paraId="2B51384D" w15:done="0"/>
   <w15:commentEx w15:paraId="3D61FADA" w15:done="0"/>
   <w15:commentEx w15:paraId="6B93DA50" w15:done="0"/>
@@ -10788,7 +10948,7 @@
 </file>
 
 <file path=word/commentsExtensible.xml><?xml version="1.0" encoding="utf-8"?>
-<w16cex:commentsExtensible xmlns:wpc="http://schemas.microsoft.com/office/word/2010/wordprocessingCanvas" xmlns:cx="http://schemas.microsoft.com/office/drawing/2014/chartex" xmlns:cx1="http://schemas.microsoft.com/office/drawing/2015/9/8/chartex" xmlns:cx2="http://schemas.microsoft.com/office/drawing/2015/10/21/chartex" xmlns:cx3="http://schemas.microsoft.com/office/drawing/2016/5/9/chartex" xmlns:cx4="http://schemas.microsoft.com/office/drawing/2016/5/10/chartex" xmlns:cx5="http://schemas.microsoft.com/office/drawing/2016/5/11/chartex" xmlns:cx6="http://schemas.microsoft.com/office/drawing/2016/5/12/chartex" xmlns:cx7="http://schemas.microsoft.com/office/drawing/2016/5/13/chartex" xmlns:cx8="http://schemas.microsoft.com/office/drawing/2016/5/14/chartex" xmlns:mc="http://schemas.openxmlformats.org/markup-compatibility/2006" xmlns:aink="http://schemas.microsoft.com/office/drawing/2016/ink" xmlns:am3d="http://schemas.microsoft.com/office/drawing/2017/model3d" xmlns:o="urn:schemas-microsoft-com:office:office" xmlns:oel="http://schemas.microsoft.com/office/2019/extlst" xmlns:r="http://schemas.openxmlformats.org/officeDocument/2006/relationships" xmlns:m="http://schemas.openxmlformats.org/officeDocument/2006/math" xmlns:v="urn:schemas-microsoft-com:vml" xmlns:wp14="http://schemas.microsoft.com/office/word/2010/wordprocessingDrawing" xmlns:wp="http://schemas.openxmlformats.org/drawingml/2006/wordprocessingDrawing" xmlns:w10="urn:schemas-microsoft-com:office:word" xmlns:w="http://schemas.openxmlformats.org/wordprocessingml/2006/main" xmlns:w14="http://schemas.microsoft.com/office/word/2010/wordml" xmlns:w15="http://schemas.microsoft.com/office/word/2012/wordml" xmlns:w16cex="http://schemas.microsoft.com/office/word/2018/wordml/cex" xmlns:w16cid="http://schemas.microsoft.com/office/word/2016/wordml/cid" xmlns:w16="http://schemas.microsoft.com/office/word/2018/wordml" xmlns:w16sdtdh="http://schemas.microsoft.com/office/word/2020/wordml/sdtdatahash" xmlns:w16se="http://schemas.microsoft.com/office/word/2015/wordml/symex" xmlns:wpg="http://schemas.microsoft.com/office/word/2010/wordprocessingGroup" xmlns:wpi="http://schemas.microsoft.com/office/word/2010/wordprocessingInk" xmlns:wne="http://schemas.microsoft.com/office/word/2006/wordml" xmlns:wps="http://schemas.microsoft.com/office/word/2010/wordprocessingShape" mc:Ignorable="w14 w15 w16se w16cid w16 w16cex w16sdtdh wp14">
+<w16cex:commentsExtensible xmlns:wpc="http://schemas.microsoft.com/office/word/2010/wordprocessingCanvas" xmlns:cx="http://schemas.microsoft.com/office/drawing/2014/chartex" xmlns:cx1="http://schemas.microsoft.com/office/drawing/2015/9/8/chartex" xmlns:cx2="http://schemas.microsoft.com/office/drawing/2015/10/21/chartex" xmlns:cx3="http://schemas.microsoft.com/office/drawing/2016/5/9/chartex" xmlns:cx4="http://schemas.microsoft.com/office/drawing/2016/5/10/chartex" xmlns:cx5="http://schemas.microsoft.com/office/drawing/2016/5/11/chartex" xmlns:cx6="http://schemas.microsoft.com/office/drawing/2016/5/12/chartex" xmlns:cx7="http://schemas.microsoft.com/office/drawing/2016/5/13/chartex" xmlns:cx8="http://schemas.microsoft.com/office/drawing/2016/5/14/chartex" xmlns:mc="http://schemas.openxmlformats.org/markup-compatibility/2006" xmlns:aink="http://schemas.microsoft.com/office/drawing/2016/ink" xmlns:am3d="http://schemas.microsoft.com/office/drawing/2017/model3d" xmlns:o="urn:schemas-microsoft-com:office:office" xmlns:oel="http://schemas.microsoft.com/office/2019/extlst" xmlns:r="http://schemas.openxmlformats.org/officeDocument/2006/relationships" xmlns:m="http://schemas.openxmlformats.org/officeDocument/2006/math" xmlns:v="urn:schemas-microsoft-com:vml" xmlns:wp14="http://schemas.microsoft.com/office/word/2010/wordprocessingDrawing" xmlns:wp="http://schemas.openxmlformats.org/drawingml/2006/wordprocessingDrawing" xmlns:w10="urn:schemas-microsoft-com:office:word" xmlns:w="http://schemas.openxmlformats.org/wordprocessingml/2006/main" xmlns:w14="http://schemas.microsoft.com/office/word/2010/wordml" xmlns:w15="http://schemas.microsoft.com/office/word/2012/wordml" xmlns:w16cex="http://schemas.microsoft.com/office/word/2018/wordml/cex" xmlns:w16cid="http://schemas.microsoft.com/office/word/2016/wordml/cid" xmlns:w16="http://schemas.microsoft.com/office/word/2018/wordml" xmlns:w16du="http://schemas.microsoft.com/office/word/2023/wordml/word16du" xmlns:w16sdtdh="http://schemas.microsoft.com/office/word/2020/wordml/sdtdatahash" xmlns:w16se="http://schemas.microsoft.com/office/word/2015/wordml/symex" xmlns:wpg="http://schemas.microsoft.com/office/word/2010/wordprocessingGroup" xmlns:wpi="http://schemas.microsoft.com/office/word/2010/wordprocessingInk" xmlns:wne="http://schemas.microsoft.com/office/word/2006/wordml" xmlns:wps="http://schemas.microsoft.com/office/word/2010/wordprocessingShape" mc:Ignorable="w14 w15 w16se w16cid w16 w16cex w16sdtdh wp14">
   <w16cex:commentExtensible w16cex:durableId="27B97098" w16cex:dateUtc="2023-03-13T04:21:00Z"/>
   <w16cex:commentExtensible w16cex:durableId="27B9B5D6" w16cex:dateUtc="2023-03-13T09:16:00Z"/>
   <w16cex:commentExtensible w16cex:durableId="27BAD949" w16cex:dateUtc="2023-03-14T06:00:00Z"/>
@@ -10796,7 +10956,7 @@
 </file>
 
 <file path=word/commentsIds.xml><?xml version="1.0" encoding="utf-8"?>
-<w16cid:commentsIds xmlns:wpc="http://schemas.microsoft.com/office/word/2010/wordprocessingCanvas" xmlns:cx="http://schemas.microsoft.com/office/drawing/2014/chartex" xmlns:cx1="http://schemas.microsoft.com/office/drawing/2015/9/8/chartex" xmlns:cx2="http://schemas.microsoft.com/office/drawing/2015/10/21/chartex" xmlns:cx3="http://schemas.microsoft.com/office/drawing/2016/5/9/chartex" xmlns:cx4="http://schemas.microsoft.com/office/drawing/2016/5/10/chartex" xmlns:cx5="http://schemas.microsoft.com/office/drawing/2016/5/11/chartex" xmlns:cx6="http://schemas.microsoft.com/office/drawing/2016/5/12/chartex" xmlns:cx7="http://schemas.microsoft.com/office/drawing/2016/5/13/chartex" xmlns:cx8="http://schemas.microsoft.com/office/drawing/2016/5/14/chartex" xmlns:mc="http://schemas.openxmlformats.org/markup-compatibility/2006" xmlns:aink="http://schemas.microsoft.com/office/drawing/2016/ink" xmlns:am3d="http://schemas.microsoft.com/office/drawing/2017/model3d" xmlns:o="urn:schemas-microsoft-com:office:office" xmlns:oel="http://schemas.microsoft.com/office/2019/extlst" xmlns:r="http://schemas.openxmlformats.org/officeDocument/2006/relationships" xmlns:m="http://schemas.openxmlformats.org/officeDocument/2006/math" xmlns:v="urn:schemas-microsoft-com:vml" xmlns:wp14="http://schemas.microsoft.com/office/word/2010/wordprocessingDrawing" xmlns:wp="http://schemas.openxmlformats.org/drawingml/2006/wordprocessingDrawing" xmlns:w10="urn:schemas-microsoft-com:office:word" xmlns:w="http://schemas.openxmlformats.org/wordprocessingml/2006/main" xmlns:w14="http://schemas.microsoft.com/office/word/2010/wordml" xmlns:w15="http://schemas.microsoft.com/office/word/2012/wordml" xmlns:w16cex="http://schemas.microsoft.com/office/word/2018/wordml/cex" xmlns:w16cid="http://schemas.microsoft.com/office/word/2016/wordml/cid" xmlns:w16="http://schemas.microsoft.com/office/word/2018/wordml" xmlns:w16sdtdh="http://schemas.microsoft.com/office/word/2020/wordml/sdtdatahash" xmlns:w16se="http://schemas.microsoft.com/office/word/2015/wordml/symex" xmlns:wpg="http://schemas.microsoft.com/office/word/2010/wordprocessingGroup" xmlns:wpi="http://schemas.microsoft.com/office/word/2010/wordprocessingInk" xmlns:wne="http://schemas.microsoft.com/office/word/2006/wordml" xmlns:wps="http://schemas.microsoft.com/office/word/2010/wordprocessingShape" mc:Ignorable="w14 w15 w16se w16cid w16 w16cex w16sdtdh wp14">
+<w16cid:commentsIds xmlns:wpc="http://schemas.microsoft.com/office/word/2010/wordprocessingCanvas" xmlns:cx="http://schemas.microsoft.com/office/drawing/2014/chartex" xmlns:cx1="http://schemas.microsoft.com/office/drawing/2015/9/8/chartex" xmlns:cx2="http://schemas.microsoft.com/office/drawing/2015/10/21/chartex" xmlns:cx3="http://schemas.microsoft.com/office/drawing/2016/5/9/chartex" xmlns:cx4="http://schemas.microsoft.com/office/drawing/2016/5/10/chartex" xmlns:cx5="http://schemas.microsoft.com/office/drawing/2016/5/11/chartex" xmlns:cx6="http://schemas.microsoft.com/office/drawing/2016/5/12/chartex" xmlns:cx7="http://schemas.microsoft.com/office/drawing/2016/5/13/chartex" xmlns:cx8="http://schemas.microsoft.com/office/drawing/2016/5/14/chartex" xmlns:mc="http://schemas.openxmlformats.org/markup-compatibility/2006" xmlns:aink="http://schemas.microsoft.com/office/drawing/2016/ink" xmlns:am3d="http://schemas.microsoft.com/office/drawing/2017/model3d" xmlns:o="urn:schemas-microsoft-com:office:office" xmlns:oel="http://schemas.microsoft.com/office/2019/extlst" xmlns:r="http://schemas.openxmlformats.org/officeDocument/2006/relationships" xmlns:m="http://schemas.openxmlformats.org/officeDocument/2006/math" xmlns:v="urn:schemas-microsoft-com:vml" xmlns:wp14="http://schemas.microsoft.com/office/word/2010/wordprocessingDrawing" xmlns:wp="http://schemas.openxmlformats.org/drawingml/2006/wordprocessingDrawing" xmlns:w10="urn:schemas-microsoft-com:office:word" xmlns:w="http://schemas.openxmlformats.org/wordprocessingml/2006/main" xmlns:w14="http://schemas.microsoft.com/office/word/2010/wordml" xmlns:w15="http://schemas.microsoft.com/office/word/2012/wordml" xmlns:w16cex="http://schemas.microsoft.com/office/word/2018/wordml/cex" xmlns:w16cid="http://schemas.microsoft.com/office/word/2016/wordml/cid" xmlns:w16="http://schemas.microsoft.com/office/word/2018/wordml" xmlns:w16du="http://schemas.microsoft.com/office/word/2023/wordml/word16du" xmlns:w16sdtdh="http://schemas.microsoft.com/office/word/2020/wordml/sdtdatahash" xmlns:w16se="http://schemas.microsoft.com/office/word/2015/wordml/symex" xmlns:wpg="http://schemas.microsoft.com/office/word/2010/wordprocessingGroup" xmlns:wpi="http://schemas.microsoft.com/office/word/2010/wordprocessingInk" xmlns:wne="http://schemas.microsoft.com/office/word/2006/wordml" xmlns:wps="http://schemas.microsoft.com/office/word/2010/wordprocessingShape" mc:Ignorable="w14 w15 w16se w16cid w16 w16cex w16sdtdh wp14">
   <w16cid:commentId w16cid:paraId="2B51384D" w16cid:durableId="27B0761B"/>
   <w16cid:commentId w16cid:paraId="3D61FADA" w16cid:durableId="27B97098"/>
   <w16cid:commentId w16cid:paraId="6B93DA50" w16cid:durableId="27B9B5D6"/>
@@ -10805,7 +10965,7 @@
 </file>
 
 <file path=word/people.xml><?xml version="1.0" encoding="utf-8"?>
-<w15:people xmlns:wpc="http://schemas.microsoft.com/office/word/2010/wordprocessingCanvas" xmlns:cx="http://schemas.microsoft.com/office/drawing/2014/chartex" xmlns:cx1="http://schemas.microsoft.com/office/drawing/2015/9/8/chartex" xmlns:cx2="http://schemas.microsoft.com/office/drawing/2015/10/21/chartex" xmlns:cx3="http://schemas.microsoft.com/office/drawing/2016/5/9/chartex" xmlns:cx4="http://schemas.microsoft.com/office/drawing/2016/5/10/chartex" xmlns:cx5="http://schemas.microsoft.com/office/drawing/2016/5/11/chartex" xmlns:cx6="http://schemas.microsoft.com/office/drawing/2016/5/12/chartex" xmlns:cx7="http://schemas.microsoft.com/office/drawing/2016/5/13/chartex" xmlns:cx8="http://schemas.microsoft.com/office/drawing/2016/5/14/chartex" xmlns:mc="http://schemas.openxmlformats.org/markup-compatibility/2006" xmlns:aink="http://schemas.microsoft.com/office/drawing/2016/ink" xmlns:am3d="http://schemas.microsoft.com/office/drawing/2017/model3d" xmlns:o="urn:schemas-microsoft-com:office:office" xmlns:oel="http://schemas.microsoft.com/office/2019/extlst" xmlns:r="http://schemas.openxmlformats.org/officeDocument/2006/relationships" xmlns:m="http://schemas.openxmlformats.org/officeDocument/2006/math" xmlns:v="urn:schemas-microsoft-com:vml" xmlns:wp14="http://schemas.microsoft.com/office/word/2010/wordprocessingDrawing" xmlns:wp="http://schemas.openxmlformats.org/drawingml/2006/wordprocessingDrawing" xmlns:w10="urn:schemas-microsoft-com:office:word" xmlns:w="http://schemas.openxmlformats.org/wordprocessingml/2006/main" xmlns:w14="http://schemas.microsoft.com/office/word/2010/wordml" xmlns:w15="http://schemas.microsoft.com/office/word/2012/wordml" xmlns:w16cex="http://schemas.microsoft.com/office/word/2018/wordml/cex" xmlns:w16cid="http://schemas.microsoft.com/office/word/2016/wordml/cid" xmlns:w16="http://schemas.microsoft.com/office/word/2018/wordml" xmlns:w16sdtdh="http://schemas.microsoft.com/office/word/2020/wordml/sdtdatahash" xmlns:w16se="http://schemas.microsoft.com/office/word/2015/wordml/symex" xmlns:wpg="http://schemas.microsoft.com/office/word/2010/wordprocessingGroup" xmlns:wpi="http://schemas.microsoft.com/office/word/2010/wordprocessingInk" xmlns:wne="http://schemas.microsoft.com/office/word/2006/wordml" xmlns:wps="http://schemas.microsoft.com/office/word/2010/wordprocessingShape" mc:Ignorable="w14 w15 w16se w16cid w16 w16cex w16sdtdh wp14">
+<w15:people xmlns:wpc="http://schemas.microsoft.com/office/word/2010/wordprocessingCanvas" xmlns:cx="http://schemas.microsoft.com/office/drawing/2014/chartex" xmlns:cx1="http://schemas.microsoft.com/office/drawing/2015/9/8/chartex" xmlns:cx2="http://schemas.microsoft.com/office/drawing/2015/10/21/chartex" xmlns:cx3="http://schemas.microsoft.com/office/drawing/2016/5/9/chartex" xmlns:cx4="http://schemas.microsoft.com/office/drawing/2016/5/10/chartex" xmlns:cx5="http://schemas.microsoft.com/office/drawing/2016/5/11/chartex" xmlns:cx6="http://schemas.microsoft.com/office/drawing/2016/5/12/chartex" xmlns:cx7="http://schemas.microsoft.com/office/drawing/2016/5/13/chartex" xmlns:cx8="http://schemas.microsoft.com/office/drawing/2016/5/14/chartex" xmlns:mc="http://schemas.openxmlformats.org/markup-compatibility/2006" xmlns:aink="http://schemas.microsoft.com/office/drawing/2016/ink" xmlns:am3d="http://schemas.microsoft.com/office/drawing/2017/model3d" xmlns:o="urn:schemas-microsoft-com:office:office" xmlns:oel="http://schemas.microsoft.com/office/2019/extlst" xmlns:r="http://schemas.openxmlformats.org/officeDocument/2006/relationships" xmlns:m="http://schemas.openxmlformats.org/officeDocument/2006/math" xmlns:v="urn:schemas-microsoft-com:vml" xmlns:wp14="http://schemas.microsoft.com/office/word/2010/wordprocessingDrawing" xmlns:wp="http://schemas.openxmlformats.org/drawingml/2006/wordprocessingDrawing" xmlns:w10="urn:schemas-microsoft-com:office:word" xmlns:w="http://schemas.openxmlformats.org/wordprocessingml/2006/main" xmlns:w14="http://schemas.microsoft.com/office/word/2010/wordml" xmlns:w15="http://schemas.microsoft.com/office/word/2012/wordml" xmlns:w16cex="http://schemas.microsoft.com/office/word/2018/wordml/cex" xmlns:w16cid="http://schemas.microsoft.com/office/word/2016/wordml/cid" xmlns:w16="http://schemas.microsoft.com/office/word/2018/wordml" xmlns:w16du="http://schemas.microsoft.com/office/word/2023/wordml/word16du" xmlns:w16sdtdh="http://schemas.microsoft.com/office/word/2020/wordml/sdtdatahash" xmlns:w16se="http://schemas.microsoft.com/office/word/2015/wordml/symex" xmlns:wpg="http://schemas.microsoft.com/office/word/2010/wordprocessingGroup" xmlns:wpi="http://schemas.microsoft.com/office/word/2010/wordprocessingInk" xmlns:wne="http://schemas.microsoft.com/office/word/2006/wordml" xmlns:wps="http://schemas.microsoft.com/office/word/2010/wordprocessingShape" mc:Ignorable="w14 w15 w16se w16cid w16 w16cex w16sdtdh wp14">
   <w15:person w15:author="welcome">
     <w15:presenceInfo w15:providerId="Windows Live" w15:userId="ee3e53882ed84530"/>
   </w15:person>

</xml_diff>